<commit_message>
исправление недочётов в isp01_sapunov_ra_discretemath/self_task/work 14.02.2020/projects/ConsoleApp1
</commit_message>
<xml_diff>
--- a/self_task/work 14.02.2020/reports/report.docx
+++ b/self_task/work 14.02.2020/reports/report.docx
@@ -361,6 +361,7 @@
         <w:pageBreakBefore w:val="0"/>
         <w:widowControl/>
         <w:numPr>
+          <w:ilvl w:val="0"/>
           <w:numId w:val="0"/>
         </w:numPr>
         <w:kinsoku/>
@@ -549,42 +550,6 @@
           <w:sz w:val="19"/>
         </w:rPr>
         <w:t xml:space="preserve">            return resList;</w:t>
-      </w:r>
-    </w:p>
-    <w:p>
-      <w:pPr>
-        <w:keepNext w:val="0"/>
-        <w:keepLines w:val="0"/>
-        <w:pageBreakBefore w:val="0"/>
-        <w:widowControl/>
-        <w:numPr>
-          <w:numId w:val="0"/>
-        </w:numPr>
-        <w:kinsoku/>
-        <w:wordWrap/>
-        <w:overflowPunct/>
-        <w:topLinePunct w:val="0"/>
-        <w:autoSpaceDE/>
-        <w:autoSpaceDN/>
-        <w:bidi w:val="0"/>
-        <w:adjustRightInd w:val="0"/>
-        <w:snapToGrid w:val="0"/>
-        <w:spacing w:before="240" w:after="240"/>
-        <w:ind w:leftChars="0" w:firstLine="420" w:firstLineChars="0"/>
-        <w:textAlignment w:val="auto"/>
-        <w:rPr>
-          <w:rFonts w:hint="default" w:ascii="Consolas" w:hAnsi="Consolas" w:eastAsia="Consolas"/>
-          <w:color w:val="auto"/>
-          <w:sz w:val="19"/>
-        </w:rPr>
-      </w:pPr>
-      <w:r>
-        <w:rPr>
-          <w:rFonts w:hint="default" w:ascii="Consolas" w:hAnsi="Consolas" w:eastAsia="Consolas"/>
-          <w:color w:val="auto"/>
-          <w:sz w:val="19"/>
-        </w:rPr>
-        <w:t xml:space="preserve">   }</w:t>
       </w:r>
     </w:p>
     <w:p>
@@ -610,6 +575,43 @@
         <w:ind w:leftChars="0" w:firstLine="420" w:firstLineChars="0"/>
         <w:textAlignment w:val="auto"/>
         <w:rPr>
+          <w:rFonts w:hint="default" w:ascii="Consolas" w:hAnsi="Consolas" w:eastAsia="Consolas"/>
+          <w:color w:val="auto"/>
+          <w:sz w:val="19"/>
+        </w:rPr>
+      </w:pPr>
+      <w:r>
+        <w:rPr>
+          <w:rFonts w:hint="default" w:ascii="Consolas" w:hAnsi="Consolas" w:eastAsia="Consolas"/>
+          <w:color w:val="auto"/>
+          <w:sz w:val="19"/>
+        </w:rPr>
+        <w:t xml:space="preserve">   }</w:t>
+      </w:r>
+    </w:p>
+    <w:p>
+      <w:pPr>
+        <w:keepNext w:val="0"/>
+        <w:keepLines w:val="0"/>
+        <w:pageBreakBefore w:val="0"/>
+        <w:widowControl/>
+        <w:numPr>
+          <w:ilvl w:val="0"/>
+          <w:numId w:val="0"/>
+        </w:numPr>
+        <w:kinsoku/>
+        <w:wordWrap/>
+        <w:overflowPunct/>
+        <w:topLinePunct w:val="0"/>
+        <w:autoSpaceDE/>
+        <w:autoSpaceDN/>
+        <w:bidi w:val="0"/>
+        <w:adjustRightInd w:val="0"/>
+        <w:snapToGrid w:val="0"/>
+        <w:spacing w:before="240" w:after="240"/>
+        <w:ind w:leftChars="0" w:firstLine="420" w:firstLineChars="0"/>
+        <w:textAlignment w:val="auto"/>
+        <w:rPr>
           <w:rFonts w:hint="default" w:ascii="Times New Roman" w:hAnsi="Times New Roman" w:cs="Times New Roman"/>
           <w:b w:val="0"/>
           <w:bCs w:val="0"/>
@@ -774,6 +776,14 @@
           <w:lang w:val="ru-RU"/>
         </w:rPr>
         <w:tab/>
+      </w:r>
+      <w:r>
+        <w:rPr>
+          <w:rFonts w:hint="default" w:ascii="Consolas" w:hAnsi="Consolas" w:eastAsia="Consolas"/>
+          <w:color w:val="auto"/>
+          <w:sz w:val="19"/>
+          <w:lang w:val="ru-RU"/>
+        </w:rPr>
         <w:t xml:space="preserve">   </w:t>
       </w:r>
       <w:r>
@@ -1062,6 +1072,7 @@
         <w:pageBreakBefore w:val="0"/>
         <w:widowControl/>
         <w:numPr>
+          <w:ilvl w:val="0"/>
           <w:numId w:val="0"/>
         </w:numPr>
         <w:kinsoku/>
@@ -1228,27 +1239,27 @@
           <w:color w:val="auto"/>
           <w:sz w:val="19"/>
         </w:rPr>
-        <w:t xml:space="preserve">                    list[i + 1] = x;</w:t>
-      </w:r>
-    </w:p>
-    <w:p>
-      <w:pPr>
-        <w:spacing w:beforeLines="0" w:afterLines="0"/>
-        <w:jc w:val="left"/>
-        <w:rPr>
-          <w:rFonts w:hint="default" w:ascii="Consolas" w:hAnsi="Consolas" w:eastAsia="Consolas"/>
-          <w:color w:val="auto"/>
-          <w:sz w:val="19"/>
-        </w:rPr>
-      </w:pPr>
-      <w:r>
-        <w:rPr>
-          <w:rFonts w:hint="default" w:ascii="Consolas" w:hAnsi="Consolas" w:eastAsia="Consolas"/>
-          <w:color w:val="auto"/>
-          <w:sz w:val="19"/>
-        </w:rPr>
-        <w:t xml:space="preserve">                    i++;</w:t>
-      </w:r>
+        <w:t xml:space="preserve">                    List</w:t>
+      </w:r>
+      <w:r>
+        <w:rPr>
+          <w:rFonts w:hint="default" w:ascii="Consolas" w:hAnsi="Consolas" w:eastAsia="Consolas"/>
+          <w:color w:val="auto"/>
+          <w:sz w:val="19"/>
+          <w:lang w:val="en-US"/>
+        </w:rPr>
+        <w:t>.Add(x)</w:t>
+      </w:r>
+      <w:r>
+        <w:rPr>
+          <w:rFonts w:hint="default" w:ascii="Consolas" w:hAnsi="Consolas" w:eastAsia="Consolas"/>
+          <w:color w:val="auto"/>
+          <w:sz w:val="19"/>
+        </w:rPr>
+        <w:t>;</w:t>
+      </w:r>
+      <w:bookmarkStart w:id="0" w:name="_GoBack"/>
+      <w:bookmarkEnd w:id="0"/>
     </w:p>
     <w:p>
       <w:pPr>
@@ -1746,6 +1757,7 @@
         <w:pageBreakBefore w:val="0"/>
         <w:widowControl/>
         <w:numPr>
+          <w:ilvl w:val="0"/>
           <w:numId w:val="0"/>
         </w:numPr>
         <w:kinsoku/>
@@ -1777,6 +1789,7 @@
         <w:pageBreakBefore w:val="0"/>
         <w:widowControl/>
         <w:numPr>
+          <w:ilvl w:val="0"/>
           <w:numId w:val="0"/>
         </w:numPr>
         <w:kinsoku/>
@@ -1808,6 +1821,7 @@
         <w:pageBreakBefore w:val="0"/>
         <w:widowControl/>
         <w:numPr>
+          <w:ilvl w:val="0"/>
           <w:numId w:val="0"/>
         </w:numPr>
         <w:kinsoku/>
@@ -1839,6 +1853,7 @@
         <w:pageBreakBefore w:val="0"/>
         <w:widowControl/>
         <w:numPr>
+          <w:ilvl w:val="0"/>
           <w:numId w:val="0"/>
         </w:numPr>
         <w:kinsoku/>
@@ -1913,6 +1928,7 @@
         <w:pageBreakBefore w:val="0"/>
         <w:widowControl/>
         <w:numPr>
+          <w:ilvl w:val="0"/>
           <w:numId w:val="0"/>
         </w:numPr>
         <w:kinsoku/>
@@ -2079,6 +2095,27 @@
           <w:sz w:val="19"/>
         </w:rPr>
         <w:t xml:space="preserve">                    list.RemoveAt(i);</w:t>
+      </w:r>
+    </w:p>
+    <w:p>
+      <w:pPr>
+        <w:spacing w:beforeLines="0" w:afterLines="0"/>
+        <w:jc w:val="left"/>
+        <w:rPr>
+          <w:rFonts w:hint="default" w:ascii="Consolas" w:hAnsi="Consolas" w:eastAsia="Consolas"/>
+          <w:color w:val="auto"/>
+          <w:sz w:val="19"/>
+          <w:lang w:val="en-US"/>
+        </w:rPr>
+      </w:pPr>
+      <w:r>
+        <w:rPr>
+          <w:rFonts w:hint="default" w:ascii="Consolas" w:hAnsi="Consolas" w:eastAsia="Consolas"/>
+          <w:color w:val="auto"/>
+          <w:sz w:val="19"/>
+          <w:lang w:val="en-US"/>
+        </w:rPr>
+        <w:t xml:space="preserve">                    i--; </w:t>
       </w:r>
     </w:p>
     <w:p>
@@ -2763,6 +2800,7 @@
         <w:pageBreakBefore w:val="0"/>
         <w:widowControl/>
         <w:numPr>
+          <w:ilvl w:val="0"/>
           <w:numId w:val="0"/>
         </w:numPr>
         <w:kinsoku/>
@@ -2819,7 +2857,6 @@
           <w:lang w:val="ru-RU"/>
         </w:rPr>
         <w:tab/>
-        <w:t/>
       </w:r>
       <w:r>
         <w:rPr>
@@ -2831,6 +2868,16 @@
           <w:lang w:val="ru-RU"/>
         </w:rPr>
         <w:tab/>
+      </w:r>
+      <w:r>
+        <w:rPr>
+          <w:rFonts w:hint="default" w:ascii="Times New Roman" w:hAnsi="Times New Roman" w:cs="Times New Roman"/>
+          <w:b w:val="0"/>
+          <w:bCs w:val="0"/>
+          <w:sz w:val="28"/>
+          <w:szCs w:val="28"/>
+          <w:lang w:val="ru-RU"/>
+        </w:rPr>
         <w:t xml:space="preserve">преобразовывается в целое число, то этот элемент просто </w:t>
       </w:r>
       <w:r>
@@ -2843,7 +2890,6 @@
           <w:lang w:val="ru-RU"/>
         </w:rPr>
         <w:tab/>
-        <w:t/>
       </w:r>
       <w:r>
         <w:rPr>
@@ -2855,6 +2901,16 @@
           <w:lang w:val="ru-RU"/>
         </w:rPr>
         <w:tab/>
+      </w:r>
+      <w:r>
+        <w:rPr>
+          <w:rFonts w:hint="default" w:ascii="Times New Roman" w:hAnsi="Times New Roman" w:cs="Times New Roman"/>
+          <w:b w:val="0"/>
+          <w:bCs w:val="0"/>
+          <w:sz w:val="28"/>
+          <w:szCs w:val="28"/>
+          <w:lang w:val="ru-RU"/>
+        </w:rPr>
         <w:t xml:space="preserve">игнорируется, следовательно, результирующий список может </w:t>
       </w:r>
       <w:r>
@@ -2867,7 +2923,6 @@
           <w:lang w:val="ru-RU"/>
         </w:rPr>
         <w:tab/>
-        <w:t/>
       </w:r>
       <w:r>
         <w:rPr>
@@ -2879,6 +2934,16 @@
           <w:lang w:val="ru-RU"/>
         </w:rPr>
         <w:tab/>
+      </w:r>
+      <w:r>
+        <w:rPr>
+          <w:rFonts w:hint="default" w:ascii="Times New Roman" w:hAnsi="Times New Roman" w:cs="Times New Roman"/>
+          <w:b w:val="0"/>
+          <w:bCs w:val="0"/>
+          <w:sz w:val="28"/>
+          <w:szCs w:val="28"/>
+          <w:lang w:val="ru-RU"/>
+        </w:rPr>
         <w:t xml:space="preserve">быть содержать меньшее количество элементов в сравнении с </w:t>
       </w:r>
       <w:r>
@@ -2891,7 +2956,6 @@
           <w:lang w:val="ru-RU"/>
         </w:rPr>
         <w:tab/>
-        <w:t/>
       </w:r>
       <w:r>
         <w:rPr>
@@ -2903,281 +2967,17 @@
           <w:lang w:val="ru-RU"/>
         </w:rPr>
         <w:tab/>
+      </w:r>
+      <w:r>
+        <w:rPr>
+          <w:rFonts w:hint="default" w:ascii="Times New Roman" w:hAnsi="Times New Roman" w:cs="Times New Roman"/>
+          <w:b w:val="0"/>
+          <w:bCs w:val="0"/>
+          <w:sz w:val="28"/>
+          <w:szCs w:val="28"/>
+          <w:lang w:val="ru-RU"/>
+        </w:rPr>
         <w:t>исходным</w:t>
-      </w:r>
-    </w:p>
-    <w:p>
-      <w:pPr>
-        <w:keepNext w:val="0"/>
-        <w:keepLines w:val="0"/>
-        <w:pageBreakBefore w:val="0"/>
-        <w:widowControl/>
-        <w:numPr>
-          <w:numId w:val="0"/>
-        </w:numPr>
-        <w:kinsoku/>
-        <w:wordWrap/>
-        <w:overflowPunct/>
-        <w:topLinePunct w:val="0"/>
-        <w:autoSpaceDE/>
-        <w:autoSpaceDN/>
-        <w:bidi w:val="0"/>
-        <w:adjustRightInd w:val="0"/>
-        <w:snapToGrid w:val="0"/>
-        <w:spacing w:before="240" w:after="240"/>
-        <w:ind w:leftChars="0" w:firstLine="420" w:firstLineChars="0"/>
-        <w:textAlignment w:val="auto"/>
-        <w:rPr>
-          <w:rFonts w:hint="default" w:ascii="Times New Roman" w:hAnsi="Times New Roman" w:cs="Times New Roman"/>
-          <w:b w:val="0"/>
-          <w:bCs w:val="0"/>
-          <w:sz w:val="28"/>
-          <w:szCs w:val="28"/>
-          <w:lang w:val="ru-RU"/>
-        </w:rPr>
-      </w:pPr>
-      <w:r>
-        <w:rPr>
-          <w:rFonts w:hint="default" w:ascii="Times New Roman" w:hAnsi="Times New Roman" w:cs="Times New Roman"/>
-          <w:b w:val="0"/>
-          <w:bCs w:val="0"/>
-          <w:sz w:val="28"/>
-          <w:szCs w:val="28"/>
-          <w:lang w:val="ru-RU"/>
-        </w:rPr>
-        <w:t>Метод:</w:t>
-      </w:r>
-    </w:p>
-    <w:p>
-      <w:pPr>
-        <w:spacing w:beforeLines="0" w:afterLines="0"/>
-        <w:jc w:val="left"/>
-        <w:rPr>
-          <w:rFonts w:hint="default" w:ascii="Consolas" w:hAnsi="Consolas" w:eastAsia="Consolas"/>
-          <w:color w:val="auto"/>
-          <w:sz w:val="19"/>
-        </w:rPr>
-      </w:pPr>
-      <w:r>
-        <w:rPr>
-          <w:rFonts w:hint="default" w:ascii="Consolas" w:hAnsi="Consolas" w:eastAsia="Consolas"/>
-          <w:color w:val="auto"/>
-          <w:sz w:val="19"/>
-        </w:rPr>
-        <w:t xml:space="preserve">        static List&lt;int&gt; StringToIntList(List&lt;string&gt; list)</w:t>
-      </w:r>
-    </w:p>
-    <w:p>
-      <w:pPr>
-        <w:spacing w:beforeLines="0" w:afterLines="0"/>
-        <w:jc w:val="left"/>
-        <w:rPr>
-          <w:rFonts w:hint="default" w:ascii="Consolas" w:hAnsi="Consolas" w:eastAsia="Consolas"/>
-          <w:color w:val="auto"/>
-          <w:sz w:val="19"/>
-        </w:rPr>
-      </w:pPr>
-      <w:r>
-        <w:rPr>
-          <w:rFonts w:hint="default" w:ascii="Consolas" w:hAnsi="Consolas" w:eastAsia="Consolas"/>
-          <w:color w:val="auto"/>
-          <w:sz w:val="19"/>
-        </w:rPr>
-        <w:t xml:space="preserve">        {</w:t>
-      </w:r>
-    </w:p>
-    <w:p>
-      <w:pPr>
-        <w:spacing w:beforeLines="0" w:afterLines="0"/>
-        <w:jc w:val="left"/>
-        <w:rPr>
-          <w:rFonts w:hint="default" w:ascii="Consolas" w:hAnsi="Consolas" w:eastAsia="Consolas"/>
-          <w:color w:val="auto"/>
-          <w:sz w:val="19"/>
-        </w:rPr>
-      </w:pPr>
-      <w:r>
-        <w:rPr>
-          <w:rFonts w:hint="default" w:ascii="Consolas" w:hAnsi="Consolas" w:eastAsia="Consolas"/>
-          <w:color w:val="auto"/>
-          <w:sz w:val="19"/>
-        </w:rPr>
-        <w:t xml:space="preserve">            List&lt;int&gt; resList = new List&lt;int&gt;();</w:t>
-      </w:r>
-    </w:p>
-    <w:p>
-      <w:pPr>
-        <w:spacing w:beforeLines="0" w:afterLines="0"/>
-        <w:jc w:val="left"/>
-        <w:rPr>
-          <w:rFonts w:hint="default" w:ascii="Consolas" w:hAnsi="Consolas" w:eastAsia="Consolas"/>
-          <w:color w:val="auto"/>
-          <w:sz w:val="19"/>
-        </w:rPr>
-      </w:pPr>
-    </w:p>
-    <w:p>
-      <w:pPr>
-        <w:spacing w:beforeLines="0" w:afterLines="0"/>
-        <w:jc w:val="left"/>
-        <w:rPr>
-          <w:rFonts w:hint="default" w:ascii="Consolas" w:hAnsi="Consolas" w:eastAsia="Consolas"/>
-          <w:color w:val="auto"/>
-          <w:sz w:val="19"/>
-        </w:rPr>
-      </w:pPr>
-      <w:r>
-        <w:rPr>
-          <w:rFonts w:hint="default" w:ascii="Consolas" w:hAnsi="Consolas" w:eastAsia="Consolas"/>
-          <w:color w:val="auto"/>
-          <w:sz w:val="19"/>
-        </w:rPr>
-        <w:t xml:space="preserve">            for (int i = 0; i &lt; list.Count(); i++)</w:t>
-      </w:r>
-    </w:p>
-    <w:p>
-      <w:pPr>
-        <w:spacing w:beforeLines="0" w:afterLines="0"/>
-        <w:jc w:val="left"/>
-        <w:rPr>
-          <w:rFonts w:hint="default" w:ascii="Consolas" w:hAnsi="Consolas" w:eastAsia="Consolas"/>
-          <w:color w:val="auto"/>
-          <w:sz w:val="19"/>
-        </w:rPr>
-      </w:pPr>
-      <w:r>
-        <w:rPr>
-          <w:rFonts w:hint="default" w:ascii="Consolas" w:hAnsi="Consolas" w:eastAsia="Consolas"/>
-          <w:color w:val="auto"/>
-          <w:sz w:val="19"/>
-        </w:rPr>
-        <w:t xml:space="preserve">            {</w:t>
-      </w:r>
-    </w:p>
-    <w:p>
-      <w:pPr>
-        <w:spacing w:beforeLines="0" w:afterLines="0"/>
-        <w:jc w:val="left"/>
-        <w:rPr>
-          <w:rFonts w:hint="default" w:ascii="Consolas" w:hAnsi="Consolas" w:eastAsia="Consolas"/>
-          <w:color w:val="auto"/>
-          <w:sz w:val="19"/>
-        </w:rPr>
-      </w:pPr>
-      <w:r>
-        <w:rPr>
-          <w:rFonts w:hint="default" w:ascii="Consolas" w:hAnsi="Consolas" w:eastAsia="Consolas"/>
-          <w:color w:val="auto"/>
-          <w:sz w:val="19"/>
-        </w:rPr>
-        <w:t xml:space="preserve">                if (int.TryParse(list[i], out int x))</w:t>
-      </w:r>
-    </w:p>
-    <w:p>
-      <w:pPr>
-        <w:spacing w:beforeLines="0" w:afterLines="0"/>
-        <w:jc w:val="left"/>
-        <w:rPr>
-          <w:rFonts w:hint="default" w:ascii="Consolas" w:hAnsi="Consolas" w:eastAsia="Consolas"/>
-          <w:color w:val="auto"/>
-          <w:sz w:val="19"/>
-        </w:rPr>
-      </w:pPr>
-      <w:r>
-        <w:rPr>
-          <w:rFonts w:hint="default" w:ascii="Consolas" w:hAnsi="Consolas" w:eastAsia="Consolas"/>
-          <w:color w:val="auto"/>
-          <w:sz w:val="19"/>
-        </w:rPr>
-        <w:t xml:space="preserve">                    resList.Add(x);</w:t>
-      </w:r>
-    </w:p>
-    <w:p>
-      <w:pPr>
-        <w:spacing w:beforeLines="0" w:afterLines="0"/>
-        <w:jc w:val="left"/>
-        <w:rPr>
-          <w:rFonts w:hint="default" w:ascii="Consolas" w:hAnsi="Consolas" w:eastAsia="Consolas"/>
-          <w:color w:val="auto"/>
-          <w:sz w:val="19"/>
-        </w:rPr>
-      </w:pPr>
-      <w:r>
-        <w:rPr>
-          <w:rFonts w:hint="default" w:ascii="Consolas" w:hAnsi="Consolas" w:eastAsia="Consolas"/>
-          <w:color w:val="auto"/>
-          <w:sz w:val="19"/>
-        </w:rPr>
-        <w:t xml:space="preserve">            }</w:t>
-      </w:r>
-    </w:p>
-    <w:p>
-      <w:pPr>
-        <w:spacing w:beforeLines="0" w:afterLines="0"/>
-        <w:jc w:val="left"/>
-        <w:rPr>
-          <w:rFonts w:hint="default" w:ascii="Consolas" w:hAnsi="Consolas" w:eastAsia="Consolas"/>
-          <w:color w:val="auto"/>
-          <w:sz w:val="19"/>
-        </w:rPr>
-      </w:pPr>
-    </w:p>
-    <w:p>
-      <w:pPr>
-        <w:spacing w:beforeLines="0" w:afterLines="0"/>
-        <w:jc w:val="left"/>
-        <w:rPr>
-          <w:rFonts w:hint="default" w:ascii="Consolas" w:hAnsi="Consolas" w:eastAsia="Consolas"/>
-          <w:color w:val="auto"/>
-          <w:sz w:val="19"/>
-        </w:rPr>
-      </w:pPr>
-      <w:r>
-        <w:rPr>
-          <w:rFonts w:hint="default" w:ascii="Consolas" w:hAnsi="Consolas" w:eastAsia="Consolas"/>
-          <w:color w:val="auto"/>
-          <w:sz w:val="19"/>
-        </w:rPr>
-        <w:t xml:space="preserve">            return resList;</w:t>
-      </w:r>
-    </w:p>
-    <w:p>
-      <w:pPr>
-        <w:keepNext w:val="0"/>
-        <w:keepLines w:val="0"/>
-        <w:pageBreakBefore w:val="0"/>
-        <w:widowControl/>
-        <w:numPr>
-          <w:numId w:val="0"/>
-        </w:numPr>
-        <w:kinsoku/>
-        <w:wordWrap/>
-        <w:overflowPunct/>
-        <w:topLinePunct w:val="0"/>
-        <w:autoSpaceDE/>
-        <w:autoSpaceDN/>
-        <w:bidi w:val="0"/>
-        <w:adjustRightInd w:val="0"/>
-        <w:snapToGrid w:val="0"/>
-        <w:ind w:leftChars="0" w:firstLine="420" w:firstLineChars="0"/>
-        <w:textAlignment w:val="auto"/>
-        <w:rPr>
-          <w:rFonts w:hint="default" w:ascii="Times New Roman" w:hAnsi="Times New Roman" w:cs="Times New Roman"/>
-          <w:b w:val="0"/>
-          <w:bCs w:val="0"/>
-          <w:color w:val="auto"/>
-          <w:sz w:val="28"/>
-          <w:szCs w:val="28"/>
-          <w:lang w:val="ru-RU"/>
-        </w:rPr>
-      </w:pPr>
-      <w:r>
-        <w:rPr>
-          <w:rFonts w:hint="default" w:ascii="Consolas" w:hAnsi="Consolas" w:eastAsia="Consolas"/>
-          <w:color w:val="auto"/>
-          <w:sz w:val="19"/>
-        </w:rPr>
-        <w:t xml:space="preserve">   }</w:t>
       </w:r>
     </w:p>
     <w:p>
@@ -3218,6 +3018,282 @@
           <w:bCs w:val="0"/>
           <w:sz w:val="28"/>
           <w:szCs w:val="28"/>
+          <w:lang w:val="ru-RU"/>
+        </w:rPr>
+        <w:t>Метод:</w:t>
+      </w:r>
+    </w:p>
+    <w:p>
+      <w:pPr>
+        <w:spacing w:beforeLines="0" w:afterLines="0"/>
+        <w:jc w:val="left"/>
+        <w:rPr>
+          <w:rFonts w:hint="default" w:ascii="Consolas" w:hAnsi="Consolas" w:eastAsia="Consolas"/>
+          <w:color w:val="auto"/>
+          <w:sz w:val="19"/>
+        </w:rPr>
+      </w:pPr>
+      <w:r>
+        <w:rPr>
+          <w:rFonts w:hint="default" w:ascii="Consolas" w:hAnsi="Consolas" w:eastAsia="Consolas"/>
+          <w:color w:val="auto"/>
+          <w:sz w:val="19"/>
+        </w:rPr>
+        <w:t xml:space="preserve">        static List&lt;int&gt; StringToIntList(List&lt;string&gt; list)</w:t>
+      </w:r>
+    </w:p>
+    <w:p>
+      <w:pPr>
+        <w:spacing w:beforeLines="0" w:afterLines="0"/>
+        <w:jc w:val="left"/>
+        <w:rPr>
+          <w:rFonts w:hint="default" w:ascii="Consolas" w:hAnsi="Consolas" w:eastAsia="Consolas"/>
+          <w:color w:val="auto"/>
+          <w:sz w:val="19"/>
+        </w:rPr>
+      </w:pPr>
+      <w:r>
+        <w:rPr>
+          <w:rFonts w:hint="default" w:ascii="Consolas" w:hAnsi="Consolas" w:eastAsia="Consolas"/>
+          <w:color w:val="auto"/>
+          <w:sz w:val="19"/>
+        </w:rPr>
+        <w:t xml:space="preserve">        {</w:t>
+      </w:r>
+    </w:p>
+    <w:p>
+      <w:pPr>
+        <w:spacing w:beforeLines="0" w:afterLines="0"/>
+        <w:jc w:val="left"/>
+        <w:rPr>
+          <w:rFonts w:hint="default" w:ascii="Consolas" w:hAnsi="Consolas" w:eastAsia="Consolas"/>
+          <w:color w:val="auto"/>
+          <w:sz w:val="19"/>
+        </w:rPr>
+      </w:pPr>
+      <w:r>
+        <w:rPr>
+          <w:rFonts w:hint="default" w:ascii="Consolas" w:hAnsi="Consolas" w:eastAsia="Consolas"/>
+          <w:color w:val="auto"/>
+          <w:sz w:val="19"/>
+        </w:rPr>
+        <w:t xml:space="preserve">            List&lt;int&gt; resList = new List&lt;int&gt;();</w:t>
+      </w:r>
+    </w:p>
+    <w:p>
+      <w:pPr>
+        <w:spacing w:beforeLines="0" w:afterLines="0"/>
+        <w:jc w:val="left"/>
+        <w:rPr>
+          <w:rFonts w:hint="default" w:ascii="Consolas" w:hAnsi="Consolas" w:eastAsia="Consolas"/>
+          <w:color w:val="auto"/>
+          <w:sz w:val="19"/>
+        </w:rPr>
+      </w:pPr>
+    </w:p>
+    <w:p>
+      <w:pPr>
+        <w:spacing w:beforeLines="0" w:afterLines="0"/>
+        <w:jc w:val="left"/>
+        <w:rPr>
+          <w:rFonts w:hint="default" w:ascii="Consolas" w:hAnsi="Consolas" w:eastAsia="Consolas"/>
+          <w:color w:val="auto"/>
+          <w:sz w:val="19"/>
+        </w:rPr>
+      </w:pPr>
+      <w:r>
+        <w:rPr>
+          <w:rFonts w:hint="default" w:ascii="Consolas" w:hAnsi="Consolas" w:eastAsia="Consolas"/>
+          <w:color w:val="auto"/>
+          <w:sz w:val="19"/>
+        </w:rPr>
+        <w:t xml:space="preserve">            for (int i = 0; i &lt; list.Count(); i++)</w:t>
+      </w:r>
+    </w:p>
+    <w:p>
+      <w:pPr>
+        <w:spacing w:beforeLines="0" w:afterLines="0"/>
+        <w:jc w:val="left"/>
+        <w:rPr>
+          <w:rFonts w:hint="default" w:ascii="Consolas" w:hAnsi="Consolas" w:eastAsia="Consolas"/>
+          <w:color w:val="auto"/>
+          <w:sz w:val="19"/>
+        </w:rPr>
+      </w:pPr>
+      <w:r>
+        <w:rPr>
+          <w:rFonts w:hint="default" w:ascii="Consolas" w:hAnsi="Consolas" w:eastAsia="Consolas"/>
+          <w:color w:val="auto"/>
+          <w:sz w:val="19"/>
+        </w:rPr>
+        <w:t xml:space="preserve">            {</w:t>
+      </w:r>
+    </w:p>
+    <w:p>
+      <w:pPr>
+        <w:spacing w:beforeLines="0" w:afterLines="0"/>
+        <w:jc w:val="left"/>
+        <w:rPr>
+          <w:rFonts w:hint="default" w:ascii="Consolas" w:hAnsi="Consolas" w:eastAsia="Consolas"/>
+          <w:color w:val="auto"/>
+          <w:sz w:val="19"/>
+        </w:rPr>
+      </w:pPr>
+      <w:r>
+        <w:rPr>
+          <w:rFonts w:hint="default" w:ascii="Consolas" w:hAnsi="Consolas" w:eastAsia="Consolas"/>
+          <w:color w:val="auto"/>
+          <w:sz w:val="19"/>
+        </w:rPr>
+        <w:t xml:space="preserve">                if (int.TryParse(list[i], out int x))</w:t>
+      </w:r>
+    </w:p>
+    <w:p>
+      <w:pPr>
+        <w:spacing w:beforeLines="0" w:afterLines="0"/>
+        <w:jc w:val="left"/>
+        <w:rPr>
+          <w:rFonts w:hint="default" w:ascii="Consolas" w:hAnsi="Consolas" w:eastAsia="Consolas"/>
+          <w:color w:val="auto"/>
+          <w:sz w:val="19"/>
+        </w:rPr>
+      </w:pPr>
+      <w:r>
+        <w:rPr>
+          <w:rFonts w:hint="default" w:ascii="Consolas" w:hAnsi="Consolas" w:eastAsia="Consolas"/>
+          <w:color w:val="auto"/>
+          <w:sz w:val="19"/>
+        </w:rPr>
+        <w:t xml:space="preserve">                    resList.Add(x);</w:t>
+      </w:r>
+    </w:p>
+    <w:p>
+      <w:pPr>
+        <w:spacing w:beforeLines="0" w:afterLines="0"/>
+        <w:jc w:val="left"/>
+        <w:rPr>
+          <w:rFonts w:hint="default" w:ascii="Consolas" w:hAnsi="Consolas" w:eastAsia="Consolas"/>
+          <w:color w:val="auto"/>
+          <w:sz w:val="19"/>
+        </w:rPr>
+      </w:pPr>
+      <w:r>
+        <w:rPr>
+          <w:rFonts w:hint="default" w:ascii="Consolas" w:hAnsi="Consolas" w:eastAsia="Consolas"/>
+          <w:color w:val="auto"/>
+          <w:sz w:val="19"/>
+        </w:rPr>
+        <w:t xml:space="preserve">            }</w:t>
+      </w:r>
+    </w:p>
+    <w:p>
+      <w:pPr>
+        <w:spacing w:beforeLines="0" w:afterLines="0"/>
+        <w:jc w:val="left"/>
+        <w:rPr>
+          <w:rFonts w:hint="default" w:ascii="Consolas" w:hAnsi="Consolas" w:eastAsia="Consolas"/>
+          <w:color w:val="auto"/>
+          <w:sz w:val="19"/>
+        </w:rPr>
+      </w:pPr>
+    </w:p>
+    <w:p>
+      <w:pPr>
+        <w:spacing w:beforeLines="0" w:afterLines="0"/>
+        <w:jc w:val="left"/>
+        <w:rPr>
+          <w:rFonts w:hint="default" w:ascii="Consolas" w:hAnsi="Consolas" w:eastAsia="Consolas"/>
+          <w:color w:val="auto"/>
+          <w:sz w:val="19"/>
+        </w:rPr>
+      </w:pPr>
+      <w:r>
+        <w:rPr>
+          <w:rFonts w:hint="default" w:ascii="Consolas" w:hAnsi="Consolas" w:eastAsia="Consolas"/>
+          <w:color w:val="auto"/>
+          <w:sz w:val="19"/>
+        </w:rPr>
+        <w:t xml:space="preserve">            return resList;</w:t>
+      </w:r>
+    </w:p>
+    <w:p>
+      <w:pPr>
+        <w:keepNext w:val="0"/>
+        <w:keepLines w:val="0"/>
+        <w:pageBreakBefore w:val="0"/>
+        <w:widowControl/>
+        <w:numPr>
+          <w:ilvl w:val="0"/>
+          <w:numId w:val="0"/>
+        </w:numPr>
+        <w:kinsoku/>
+        <w:wordWrap/>
+        <w:overflowPunct/>
+        <w:topLinePunct w:val="0"/>
+        <w:autoSpaceDE/>
+        <w:autoSpaceDN/>
+        <w:bidi w:val="0"/>
+        <w:adjustRightInd w:val="0"/>
+        <w:snapToGrid w:val="0"/>
+        <w:ind w:leftChars="0" w:firstLine="420" w:firstLineChars="0"/>
+        <w:textAlignment w:val="auto"/>
+        <w:rPr>
+          <w:rFonts w:hint="default" w:ascii="Times New Roman" w:hAnsi="Times New Roman" w:cs="Times New Roman"/>
+          <w:b w:val="0"/>
+          <w:bCs w:val="0"/>
+          <w:color w:val="auto"/>
+          <w:sz w:val="28"/>
+          <w:szCs w:val="28"/>
+          <w:lang w:val="ru-RU"/>
+        </w:rPr>
+      </w:pPr>
+      <w:r>
+        <w:rPr>
+          <w:rFonts w:hint="default" w:ascii="Consolas" w:hAnsi="Consolas" w:eastAsia="Consolas"/>
+          <w:color w:val="auto"/>
+          <w:sz w:val="19"/>
+        </w:rPr>
+        <w:t xml:space="preserve">   }</w:t>
+      </w:r>
+    </w:p>
+    <w:p>
+      <w:pPr>
+        <w:keepNext w:val="0"/>
+        <w:keepLines w:val="0"/>
+        <w:pageBreakBefore w:val="0"/>
+        <w:widowControl/>
+        <w:numPr>
+          <w:ilvl w:val="0"/>
+          <w:numId w:val="0"/>
+        </w:numPr>
+        <w:kinsoku/>
+        <w:wordWrap/>
+        <w:overflowPunct/>
+        <w:topLinePunct w:val="0"/>
+        <w:autoSpaceDE/>
+        <w:autoSpaceDN/>
+        <w:bidi w:val="0"/>
+        <w:adjustRightInd w:val="0"/>
+        <w:snapToGrid w:val="0"/>
+        <w:spacing w:before="240" w:after="240"/>
+        <w:ind w:leftChars="0" w:firstLine="420" w:firstLineChars="0"/>
+        <w:textAlignment w:val="auto"/>
+        <w:rPr>
+          <w:rFonts w:hint="default" w:ascii="Times New Roman" w:hAnsi="Times New Roman" w:cs="Times New Roman"/>
+          <w:b w:val="0"/>
+          <w:bCs w:val="0"/>
+          <w:sz w:val="28"/>
+          <w:szCs w:val="28"/>
+          <w:lang w:val="ru-RU"/>
+        </w:rPr>
+      </w:pPr>
+      <w:r>
+        <w:rPr>
+          <w:rFonts w:hint="default" w:ascii="Times New Roman" w:hAnsi="Times New Roman" w:cs="Times New Roman"/>
+          <w:b w:val="0"/>
+          <w:bCs w:val="0"/>
+          <w:sz w:val="28"/>
+          <w:szCs w:val="28"/>
           <w:lang w:val="en-US"/>
         </w:rPr>
         <w:t>Main()</w:t>
@@ -3240,81 +3316,33 @@
         <w:jc w:val="left"/>
         <w:rPr>
           <w:rFonts w:hint="default" w:ascii="Consolas" w:hAnsi="Consolas" w:eastAsia="Consolas"/>
-          <w:color w:val="000000"/>
-          <w:sz w:val="19"/>
-        </w:rPr>
-      </w:pPr>
-      <w:r>
-        <w:rPr>
-          <w:rFonts w:hint="default" w:ascii="Consolas" w:hAnsi="Consolas" w:eastAsia="Consolas"/>
-          <w:color w:val="000000"/>
-          <w:sz w:val="19"/>
-        </w:rPr>
-        <w:t xml:space="preserve">        </w:t>
-      </w:r>
-      <w:r>
-        <w:rPr>
-          <w:rFonts w:hint="default" w:ascii="Consolas" w:hAnsi="Consolas" w:eastAsia="Consolas"/>
-          <w:color w:val="0000FF"/>
-          <w:sz w:val="19"/>
-        </w:rPr>
-        <w:t>static</w:t>
-      </w:r>
-      <w:r>
-        <w:rPr>
-          <w:rFonts w:hint="default" w:ascii="Consolas" w:hAnsi="Consolas" w:eastAsia="Consolas"/>
-          <w:color w:val="000000"/>
-          <w:sz w:val="19"/>
-        </w:rPr>
-        <w:t xml:space="preserve"> </w:t>
-      </w:r>
-      <w:r>
-        <w:rPr>
-          <w:rFonts w:hint="default" w:ascii="Consolas" w:hAnsi="Consolas" w:eastAsia="Consolas"/>
-          <w:color w:val="0000FF"/>
-          <w:sz w:val="19"/>
-        </w:rPr>
-        <w:t>void</w:t>
-      </w:r>
-      <w:r>
-        <w:rPr>
-          <w:rFonts w:hint="default" w:ascii="Consolas" w:hAnsi="Consolas" w:eastAsia="Consolas"/>
-          <w:color w:val="000000"/>
-          <w:sz w:val="19"/>
-        </w:rPr>
-        <w:t xml:space="preserve"> Main(</w:t>
-      </w:r>
-      <w:r>
-        <w:rPr>
-          <w:rFonts w:hint="default" w:ascii="Consolas" w:hAnsi="Consolas" w:eastAsia="Consolas"/>
-          <w:color w:val="0000FF"/>
-          <w:sz w:val="19"/>
-        </w:rPr>
-        <w:t>string</w:t>
-      </w:r>
-      <w:r>
-        <w:rPr>
-          <w:rFonts w:hint="default" w:ascii="Consolas" w:hAnsi="Consolas" w:eastAsia="Consolas"/>
-          <w:color w:val="000000"/>
-          <w:sz w:val="19"/>
-        </w:rPr>
-        <w:t>[] args)</w:t>
-      </w:r>
-    </w:p>
-    <w:p>
-      <w:pPr>
-        <w:spacing w:beforeLines="0" w:afterLines="0"/>
-        <w:jc w:val="left"/>
-        <w:rPr>
-          <w:rFonts w:hint="default" w:ascii="Consolas" w:hAnsi="Consolas" w:eastAsia="Consolas"/>
-          <w:color w:val="000000"/>
-          <w:sz w:val="19"/>
-        </w:rPr>
-      </w:pPr>
-      <w:r>
-        <w:rPr>
-          <w:rFonts w:hint="default" w:ascii="Consolas" w:hAnsi="Consolas" w:eastAsia="Consolas"/>
-          <w:color w:val="000000"/>
+          <w:color w:val="auto"/>
+          <w:sz w:val="19"/>
+        </w:rPr>
+      </w:pPr>
+      <w:r>
+        <w:rPr>
+          <w:rFonts w:hint="default" w:ascii="Consolas" w:hAnsi="Consolas" w:eastAsia="Consolas"/>
+          <w:color w:val="auto"/>
+          <w:sz w:val="19"/>
+        </w:rPr>
+        <w:t xml:space="preserve">        static void Main(string[] args)</w:t>
+      </w:r>
+    </w:p>
+    <w:p>
+      <w:pPr>
+        <w:spacing w:beforeLines="0" w:afterLines="0"/>
+        <w:jc w:val="left"/>
+        <w:rPr>
+          <w:rFonts w:hint="default" w:ascii="Consolas" w:hAnsi="Consolas" w:eastAsia="Consolas"/>
+          <w:color w:val="auto"/>
+          <w:sz w:val="19"/>
+        </w:rPr>
+      </w:pPr>
+      <w:r>
+        <w:rPr>
+          <w:rFonts w:hint="default" w:ascii="Consolas" w:hAnsi="Consolas" w:eastAsia="Consolas"/>
+          <w:color w:val="auto"/>
           <w:sz w:val="19"/>
         </w:rPr>
         <w:t xml:space="preserve">        {</w:t>
@@ -3326,283 +3354,158 @@
         <w:jc w:val="left"/>
         <w:rPr>
           <w:rFonts w:hint="default" w:ascii="Consolas" w:hAnsi="Consolas" w:eastAsia="Consolas"/>
-          <w:color w:val="000000"/>
-          <w:sz w:val="19"/>
-        </w:rPr>
-      </w:pPr>
-      <w:r>
-        <w:rPr>
-          <w:rFonts w:hint="default" w:ascii="Consolas" w:hAnsi="Consolas" w:eastAsia="Consolas"/>
-          <w:color w:val="000000"/>
-          <w:sz w:val="19"/>
-        </w:rPr>
-        <w:t xml:space="preserve">            List&lt;</w:t>
-      </w:r>
-      <w:r>
-        <w:rPr>
-          <w:rFonts w:hint="default" w:ascii="Consolas" w:hAnsi="Consolas" w:eastAsia="Consolas"/>
-          <w:color w:val="0000FF"/>
-          <w:sz w:val="19"/>
-        </w:rPr>
-        <w:t>int</w:t>
-      </w:r>
-      <w:r>
-        <w:rPr>
-          <w:rFonts w:hint="default" w:ascii="Consolas" w:hAnsi="Consolas" w:eastAsia="Consolas"/>
-          <w:color w:val="000000"/>
-          <w:sz w:val="19"/>
-        </w:rPr>
-        <w:t>&gt; list;</w:t>
-      </w:r>
-    </w:p>
-    <w:p>
-      <w:pPr>
-        <w:spacing w:beforeLines="0" w:afterLines="0"/>
-        <w:jc w:val="left"/>
-        <w:rPr>
-          <w:rFonts w:hint="default" w:ascii="Consolas" w:hAnsi="Consolas" w:eastAsia="Consolas"/>
-          <w:color w:val="000000"/>
-          <w:sz w:val="19"/>
-        </w:rPr>
-      </w:pPr>
-      <w:r>
-        <w:rPr>
-          <w:rFonts w:hint="default" w:ascii="Consolas" w:hAnsi="Consolas" w:eastAsia="Consolas"/>
-          <w:color w:val="000000"/>
-          <w:sz w:val="19"/>
-        </w:rPr>
-        <w:t xml:space="preserve">            List&lt;</w:t>
-      </w:r>
-      <w:r>
-        <w:rPr>
-          <w:rFonts w:hint="default" w:ascii="Consolas" w:hAnsi="Consolas" w:eastAsia="Consolas"/>
-          <w:color w:val="0000FF"/>
-          <w:sz w:val="19"/>
-        </w:rPr>
-        <w:t>string</w:t>
-      </w:r>
-      <w:r>
-        <w:rPr>
-          <w:rFonts w:hint="default" w:ascii="Consolas" w:hAnsi="Consolas" w:eastAsia="Consolas"/>
-          <w:color w:val="000000"/>
-          <w:sz w:val="19"/>
-        </w:rPr>
-        <w:t xml:space="preserve">&gt; stringList = </w:t>
-      </w:r>
-      <w:r>
-        <w:rPr>
-          <w:rFonts w:hint="default" w:ascii="Consolas" w:hAnsi="Consolas" w:eastAsia="Consolas"/>
-          <w:color w:val="0000FF"/>
-          <w:sz w:val="19"/>
-        </w:rPr>
-        <w:t>new</w:t>
-      </w:r>
-      <w:r>
-        <w:rPr>
-          <w:rFonts w:hint="default" w:ascii="Consolas" w:hAnsi="Consolas" w:eastAsia="Consolas"/>
-          <w:color w:val="000000"/>
-          <w:sz w:val="19"/>
-        </w:rPr>
-        <w:t xml:space="preserve"> List&lt;</w:t>
-      </w:r>
-      <w:r>
-        <w:rPr>
-          <w:rFonts w:hint="default" w:ascii="Consolas" w:hAnsi="Consolas" w:eastAsia="Consolas"/>
-          <w:color w:val="0000FF"/>
-          <w:sz w:val="19"/>
-        </w:rPr>
-        <w:t>string</w:t>
-      </w:r>
-      <w:r>
-        <w:rPr>
-          <w:rFonts w:hint="default" w:ascii="Consolas" w:hAnsi="Consolas" w:eastAsia="Consolas"/>
-          <w:color w:val="000000"/>
-          <w:sz w:val="19"/>
-        </w:rPr>
-        <w:t xml:space="preserve">&gt;() { </w:t>
-      </w:r>
-      <w:r>
-        <w:rPr>
-          <w:rFonts w:hint="default" w:ascii="Consolas" w:hAnsi="Consolas" w:eastAsia="Consolas"/>
-          <w:color w:val="A31515"/>
-          <w:sz w:val="19"/>
-        </w:rPr>
-        <w:t>"543"</w:t>
-      </w:r>
-      <w:r>
-        <w:rPr>
-          <w:rFonts w:hint="default" w:ascii="Consolas" w:hAnsi="Consolas" w:eastAsia="Consolas"/>
-          <w:color w:val="000000"/>
-          <w:sz w:val="19"/>
-        </w:rPr>
-        <w:t xml:space="preserve">, </w:t>
-      </w:r>
-      <w:r>
-        <w:rPr>
-          <w:rFonts w:hint="default" w:ascii="Consolas" w:hAnsi="Consolas" w:eastAsia="Consolas"/>
-          <w:color w:val="A31515"/>
-          <w:sz w:val="19"/>
-        </w:rPr>
-        <w:t>"5f43"</w:t>
-      </w:r>
-      <w:r>
-        <w:rPr>
-          <w:rFonts w:hint="default" w:ascii="Consolas" w:hAnsi="Consolas" w:eastAsia="Consolas"/>
-          <w:color w:val="000000"/>
-          <w:sz w:val="19"/>
-        </w:rPr>
-        <w:t xml:space="preserve">, </w:t>
-      </w:r>
-      <w:r>
-        <w:rPr>
-          <w:rFonts w:hint="default" w:ascii="Consolas" w:hAnsi="Consolas" w:eastAsia="Consolas"/>
-          <w:color w:val="A31515"/>
-          <w:sz w:val="19"/>
-        </w:rPr>
-        <w:t>"4513"</w:t>
-      </w:r>
-      <w:r>
-        <w:rPr>
-          <w:rFonts w:hint="default" w:ascii="Consolas" w:hAnsi="Consolas" w:eastAsia="Consolas"/>
-          <w:color w:val="000000"/>
-          <w:sz w:val="19"/>
-        </w:rPr>
-        <w:t xml:space="preserve">, </w:t>
-      </w:r>
-      <w:r>
-        <w:rPr>
-          <w:rFonts w:hint="default" w:ascii="Consolas" w:hAnsi="Consolas" w:eastAsia="Consolas"/>
-          <w:color w:val="000000"/>
+          <w:color w:val="auto"/>
+          <w:sz w:val="19"/>
+        </w:rPr>
+      </w:pPr>
+      <w:r>
+        <w:rPr>
+          <w:rFonts w:hint="default" w:ascii="Consolas" w:hAnsi="Consolas" w:eastAsia="Consolas"/>
+          <w:color w:val="auto"/>
+          <w:sz w:val="19"/>
+        </w:rPr>
+        <w:t xml:space="preserve">            List&lt;int&gt; list;</w:t>
+      </w:r>
+    </w:p>
+    <w:p>
+      <w:pPr>
+        <w:spacing w:beforeLines="0" w:afterLines="0"/>
+        <w:jc w:val="left"/>
+        <w:rPr>
+          <w:rFonts w:hint="default" w:ascii="Consolas" w:hAnsi="Consolas" w:eastAsia="Consolas"/>
+          <w:color w:val="auto"/>
+          <w:sz w:val="19"/>
+        </w:rPr>
+      </w:pPr>
+      <w:r>
+        <w:rPr>
+          <w:rFonts w:hint="default" w:ascii="Consolas" w:hAnsi="Consolas" w:eastAsia="Consolas"/>
+          <w:color w:val="auto"/>
+          <w:sz w:val="19"/>
+        </w:rPr>
+        <w:t xml:space="preserve">            List&lt;string&gt; stringList = new List&lt;string&gt;() { "543", "5f43", "4513", </w:t>
+      </w:r>
+      <w:r>
+        <w:rPr>
+          <w:rFonts w:hint="default" w:ascii="Consolas" w:hAnsi="Consolas" w:eastAsia="Consolas"/>
+          <w:color w:val="auto"/>
           <w:sz w:val="19"/>
           <w:lang w:val="ru-RU"/>
         </w:rPr>
         <w:tab/>
-        <w:t/>
-      </w:r>
-      <w:r>
-        <w:rPr>
-          <w:rFonts w:hint="default" w:ascii="Consolas" w:hAnsi="Consolas" w:eastAsia="Consolas"/>
-          <w:color w:val="000000"/>
+      </w:r>
+      <w:r>
+        <w:rPr>
+          <w:rFonts w:hint="default" w:ascii="Consolas" w:hAnsi="Consolas" w:eastAsia="Consolas"/>
+          <w:color w:val="auto"/>
           <w:sz w:val="19"/>
           <w:lang w:val="ru-RU"/>
         </w:rPr>
         <w:tab/>
-        <w:t/>
-      </w:r>
-      <w:r>
-        <w:rPr>
-          <w:rFonts w:hint="default" w:ascii="Consolas" w:hAnsi="Consolas" w:eastAsia="Consolas"/>
-          <w:color w:val="000000"/>
+      </w:r>
+      <w:r>
+        <w:rPr>
+          <w:rFonts w:hint="default" w:ascii="Consolas" w:hAnsi="Consolas" w:eastAsia="Consolas"/>
+          <w:color w:val="auto"/>
           <w:sz w:val="19"/>
           <w:lang w:val="ru-RU"/>
         </w:rPr>
         <w:tab/>
-        <w:t/>
-      </w:r>
-      <w:r>
-        <w:rPr>
-          <w:rFonts w:hint="default" w:ascii="Consolas" w:hAnsi="Consolas" w:eastAsia="Consolas"/>
-          <w:color w:val="000000"/>
+      </w:r>
+      <w:r>
+        <w:rPr>
+          <w:rFonts w:hint="default" w:ascii="Consolas" w:hAnsi="Consolas" w:eastAsia="Consolas"/>
+          <w:color w:val="auto"/>
           <w:sz w:val="19"/>
           <w:lang w:val="ru-RU"/>
         </w:rPr>
         <w:tab/>
-        <w:t/>
-      </w:r>
-      <w:r>
-        <w:rPr>
-          <w:rFonts w:hint="default" w:ascii="Consolas" w:hAnsi="Consolas" w:eastAsia="Consolas"/>
-          <w:color w:val="000000"/>
+      </w:r>
+      <w:r>
+        <w:rPr>
+          <w:rFonts w:hint="default" w:ascii="Consolas" w:hAnsi="Consolas" w:eastAsia="Consolas"/>
+          <w:color w:val="auto"/>
           <w:sz w:val="19"/>
           <w:lang w:val="ru-RU"/>
         </w:rPr>
         <w:tab/>
-        <w:t/>
-      </w:r>
-      <w:r>
-        <w:rPr>
-          <w:rFonts w:hint="default" w:ascii="Consolas" w:hAnsi="Consolas" w:eastAsia="Consolas"/>
-          <w:color w:val="000000"/>
+      </w:r>
+      <w:r>
+        <w:rPr>
+          <w:rFonts w:hint="default" w:ascii="Consolas" w:hAnsi="Consolas" w:eastAsia="Consolas"/>
+          <w:color w:val="auto"/>
           <w:sz w:val="19"/>
           <w:lang w:val="ru-RU"/>
         </w:rPr>
         <w:tab/>
-        <w:t/>
-      </w:r>
-      <w:r>
-        <w:rPr>
-          <w:rFonts w:hint="default" w:ascii="Consolas" w:hAnsi="Consolas" w:eastAsia="Consolas"/>
-          <w:color w:val="000000"/>
+      </w:r>
+      <w:r>
+        <w:rPr>
+          <w:rFonts w:hint="default" w:ascii="Consolas" w:hAnsi="Consolas" w:eastAsia="Consolas"/>
+          <w:color w:val="auto"/>
           <w:sz w:val="19"/>
           <w:lang w:val="ru-RU"/>
         </w:rPr>
         <w:tab/>
-        <w:t/>
-      </w:r>
-      <w:r>
-        <w:rPr>
-          <w:rFonts w:hint="default" w:ascii="Consolas" w:hAnsi="Consolas" w:eastAsia="Consolas"/>
-          <w:color w:val="000000"/>
+      </w:r>
+      <w:r>
+        <w:rPr>
+          <w:rFonts w:hint="default" w:ascii="Consolas" w:hAnsi="Consolas" w:eastAsia="Consolas"/>
+          <w:color w:val="auto"/>
           <w:sz w:val="19"/>
           <w:lang w:val="ru-RU"/>
         </w:rPr>
         <w:tab/>
-        <w:t/>
-      </w:r>
-      <w:r>
-        <w:rPr>
-          <w:rFonts w:hint="default" w:ascii="Consolas" w:hAnsi="Consolas" w:eastAsia="Consolas"/>
-          <w:color w:val="000000"/>
+      </w:r>
+      <w:r>
+        <w:rPr>
+          <w:rFonts w:hint="default" w:ascii="Consolas" w:hAnsi="Consolas" w:eastAsia="Consolas"/>
+          <w:color w:val="auto"/>
           <w:sz w:val="19"/>
           <w:lang w:val="ru-RU"/>
         </w:rPr>
         <w:tab/>
-        <w:t/>
-      </w:r>
-      <w:r>
-        <w:rPr>
-          <w:rFonts w:hint="default" w:ascii="Consolas" w:hAnsi="Consolas" w:eastAsia="Consolas"/>
-          <w:color w:val="000000"/>
+      </w:r>
+      <w:r>
+        <w:rPr>
+          <w:rFonts w:hint="default" w:ascii="Consolas" w:hAnsi="Consolas" w:eastAsia="Consolas"/>
+          <w:color w:val="auto"/>
           <w:sz w:val="19"/>
           <w:lang w:val="ru-RU"/>
         </w:rPr>
         <w:tab/>
-        <w:t/>
-      </w:r>
-      <w:r>
-        <w:rPr>
-          <w:rFonts w:hint="default" w:ascii="Consolas" w:hAnsi="Consolas" w:eastAsia="Consolas"/>
-          <w:color w:val="000000"/>
+      </w:r>
+      <w:r>
+        <w:rPr>
+          <w:rFonts w:hint="default" w:ascii="Consolas" w:hAnsi="Consolas" w:eastAsia="Consolas"/>
+          <w:color w:val="auto"/>
           <w:sz w:val="19"/>
           <w:lang w:val="ru-RU"/>
         </w:rPr>
         <w:tab/>
-        <w:t/>
-      </w:r>
-      <w:r>
-        <w:rPr>
-          <w:rFonts w:hint="default" w:ascii="Consolas" w:hAnsi="Consolas" w:eastAsia="Consolas"/>
-          <w:color w:val="000000"/>
+      </w:r>
+      <w:r>
+        <w:rPr>
+          <w:rFonts w:hint="default" w:ascii="Consolas" w:hAnsi="Consolas" w:eastAsia="Consolas"/>
+          <w:color w:val="auto"/>
           <w:sz w:val="19"/>
           <w:lang w:val="ru-RU"/>
         </w:rPr>
         <w:tab/>
-        <w:t/>
-      </w:r>
-      <w:r>
-        <w:rPr>
-          <w:rFonts w:hint="default" w:ascii="Consolas" w:hAnsi="Consolas" w:eastAsia="Consolas"/>
-          <w:color w:val="000000"/>
+      </w:r>
+      <w:r>
+        <w:rPr>
+          <w:rFonts w:hint="default" w:ascii="Consolas" w:hAnsi="Consolas" w:eastAsia="Consolas"/>
+          <w:color w:val="auto"/>
           <w:sz w:val="19"/>
           <w:lang w:val="ru-RU"/>
         </w:rPr>
         <w:tab/>
-        <w:t/>
-      </w:r>
-      <w:r>
-        <w:rPr>
-          <w:rFonts w:hint="default" w:ascii="Consolas" w:hAnsi="Consolas" w:eastAsia="Consolas"/>
-          <w:color w:val="000000"/>
+      </w:r>
+      <w:r>
+        <w:rPr>
+          <w:rFonts w:hint="default" w:ascii="Consolas" w:hAnsi="Consolas" w:eastAsia="Consolas"/>
+          <w:color w:val="auto"/>
           <w:sz w:val="19"/>
           <w:lang w:val="ru-RU"/>
         </w:rPr>
@@ -3611,50 +3514,26 @@
       <w:r>
         <w:rPr>
           <w:rFonts w:hint="default" w:ascii="Consolas" w:hAnsi="Consolas" w:eastAsia="Consolas"/>
-          <w:color w:val="A31515"/>
-          <w:sz w:val="19"/>
-        </w:rPr>
-        <w:t>"5a3"</w:t>
-      </w:r>
-      <w:r>
-        <w:rPr>
-          <w:rFonts w:hint="default" w:ascii="Consolas" w:hAnsi="Consolas" w:eastAsia="Consolas"/>
-          <w:color w:val="000000"/>
-          <w:sz w:val="19"/>
-        </w:rPr>
-        <w:t xml:space="preserve">, </w:t>
-      </w:r>
-      <w:r>
-        <w:rPr>
-          <w:rFonts w:hint="default" w:ascii="Consolas" w:hAnsi="Consolas" w:eastAsia="Consolas"/>
-          <w:color w:val="A31515"/>
-          <w:sz w:val="19"/>
-        </w:rPr>
-        <w:t>"-43"</w:t>
-      </w:r>
-      <w:r>
-        <w:rPr>
-          <w:rFonts w:hint="default" w:ascii="Consolas" w:hAnsi="Consolas" w:eastAsia="Consolas"/>
-          <w:color w:val="000000"/>
-          <w:sz w:val="19"/>
-        </w:rPr>
-        <w:t xml:space="preserve"> };</w:t>
-      </w:r>
-    </w:p>
-    <w:p>
-      <w:pPr>
-        <w:spacing w:beforeLines="0" w:afterLines="0"/>
-        <w:jc w:val="left"/>
-        <w:rPr>
-          <w:rFonts w:hint="default" w:ascii="Consolas" w:hAnsi="Consolas" w:eastAsia="Consolas"/>
-          <w:color w:val="000000"/>
-          <w:sz w:val="19"/>
-        </w:rPr>
-      </w:pPr>
-      <w:r>
-        <w:rPr>
-          <w:rFonts w:hint="default" w:ascii="Consolas" w:hAnsi="Consolas" w:eastAsia="Consolas"/>
-          <w:color w:val="000000"/>
+          <w:color w:val="auto"/>
+          <w:sz w:val="19"/>
+        </w:rPr>
+        <w:t>"5a3", "-43" };</w:t>
+      </w:r>
+    </w:p>
+    <w:p>
+      <w:pPr>
+        <w:spacing w:beforeLines="0" w:afterLines="0"/>
+        <w:jc w:val="left"/>
+        <w:rPr>
+          <w:rFonts w:hint="default" w:ascii="Consolas" w:hAnsi="Consolas" w:eastAsia="Consolas"/>
+          <w:color w:val="auto"/>
+          <w:sz w:val="19"/>
+        </w:rPr>
+      </w:pPr>
+      <w:r>
+        <w:rPr>
+          <w:rFonts w:hint="default" w:ascii="Consolas" w:hAnsi="Consolas" w:eastAsia="Consolas"/>
+          <w:color w:val="auto"/>
           <w:sz w:val="19"/>
         </w:rPr>
         <w:t xml:space="preserve">            list = StringToIntList(stringList);</w:t>
@@ -3666,113 +3545,63 @@
         <w:jc w:val="left"/>
         <w:rPr>
           <w:rFonts w:hint="default" w:ascii="Consolas" w:hAnsi="Consolas" w:eastAsia="Consolas"/>
-          <w:color w:val="000000"/>
-          <w:sz w:val="19"/>
-        </w:rPr>
-      </w:pPr>
-      <w:r>
-        <w:rPr>
-          <w:rFonts w:hint="default" w:ascii="Consolas" w:hAnsi="Consolas" w:eastAsia="Consolas"/>
-          <w:color w:val="000000"/>
-          <w:sz w:val="19"/>
-        </w:rPr>
-        <w:t xml:space="preserve">            </w:t>
-      </w:r>
-      <w:r>
-        <w:rPr>
-          <w:rFonts w:hint="default" w:ascii="Consolas" w:hAnsi="Consolas" w:eastAsia="Consolas"/>
-          <w:color w:val="0000FF"/>
-          <w:sz w:val="19"/>
-        </w:rPr>
-        <w:t>foreach</w:t>
-      </w:r>
-      <w:r>
-        <w:rPr>
-          <w:rFonts w:hint="default" w:ascii="Consolas" w:hAnsi="Consolas" w:eastAsia="Consolas"/>
-          <w:color w:val="000000"/>
-          <w:sz w:val="19"/>
-        </w:rPr>
-        <w:t xml:space="preserve"> (var i </w:t>
-      </w:r>
-      <w:r>
-        <w:rPr>
-          <w:rFonts w:hint="default" w:ascii="Consolas" w:hAnsi="Consolas" w:eastAsia="Consolas"/>
-          <w:color w:val="0000FF"/>
-          <w:sz w:val="19"/>
-        </w:rPr>
-        <w:t>in</w:t>
-      </w:r>
-      <w:r>
-        <w:rPr>
-          <w:rFonts w:hint="default" w:ascii="Consolas" w:hAnsi="Consolas" w:eastAsia="Consolas"/>
-          <w:color w:val="000000"/>
-          <w:sz w:val="19"/>
-        </w:rPr>
-        <w:t xml:space="preserve"> list)</w:t>
-      </w:r>
-      <w:bookmarkStart w:id="0" w:name="_GoBack"/>
-      <w:bookmarkEnd w:id="0"/>
-    </w:p>
-    <w:p>
-      <w:pPr>
-        <w:spacing w:beforeLines="0" w:afterLines="0"/>
-        <w:jc w:val="left"/>
-        <w:rPr>
-          <w:rFonts w:hint="default" w:ascii="Consolas" w:hAnsi="Consolas" w:eastAsia="Consolas"/>
-          <w:color w:val="000000"/>
-          <w:sz w:val="19"/>
-        </w:rPr>
-      </w:pPr>
-      <w:r>
-        <w:rPr>
-          <w:rFonts w:hint="default" w:ascii="Consolas" w:hAnsi="Consolas" w:eastAsia="Consolas"/>
-          <w:color w:val="000000"/>
-          <w:sz w:val="19"/>
-        </w:rPr>
-        <w:t xml:space="preserve">                Console.Write(i + </w:t>
-      </w:r>
-      <w:r>
-        <w:rPr>
-          <w:rFonts w:hint="default" w:ascii="Consolas" w:hAnsi="Consolas" w:eastAsia="Consolas"/>
-          <w:color w:val="A31515"/>
-          <w:sz w:val="19"/>
-        </w:rPr>
-        <w:t>" "</w:t>
-      </w:r>
-      <w:r>
-        <w:rPr>
-          <w:rFonts w:hint="default" w:ascii="Consolas" w:hAnsi="Consolas" w:eastAsia="Consolas"/>
-          <w:color w:val="000000"/>
-          <w:sz w:val="19"/>
-        </w:rPr>
-        <w:t>);</w:t>
-      </w:r>
-    </w:p>
-    <w:p>
-      <w:pPr>
-        <w:spacing w:beforeLines="0" w:afterLines="0"/>
-        <w:jc w:val="left"/>
-        <w:rPr>
-          <w:rFonts w:hint="default" w:ascii="Consolas" w:hAnsi="Consolas" w:eastAsia="Consolas"/>
-          <w:color w:val="000000"/>
-          <w:sz w:val="19"/>
-        </w:rPr>
-      </w:pPr>
-    </w:p>
-    <w:p>
-      <w:pPr>
-        <w:spacing w:beforeLines="0" w:afterLines="0"/>
-        <w:jc w:val="left"/>
-        <w:rPr>
-          <w:rFonts w:hint="default" w:ascii="Consolas" w:hAnsi="Consolas" w:eastAsia="Consolas"/>
-          <w:color w:val="000000"/>
-          <w:sz w:val="19"/>
-        </w:rPr>
-      </w:pPr>
-      <w:r>
-        <w:rPr>
-          <w:rFonts w:hint="default" w:ascii="Consolas" w:hAnsi="Consolas" w:eastAsia="Consolas"/>
-          <w:color w:val="000000"/>
+          <w:color w:val="auto"/>
+          <w:sz w:val="19"/>
+        </w:rPr>
+      </w:pPr>
+      <w:r>
+        <w:rPr>
+          <w:rFonts w:hint="default" w:ascii="Consolas" w:hAnsi="Consolas" w:eastAsia="Consolas"/>
+          <w:color w:val="auto"/>
+          <w:sz w:val="19"/>
+        </w:rPr>
+        <w:t xml:space="preserve">            foreach (var i in list)</w:t>
+      </w:r>
+    </w:p>
+    <w:p>
+      <w:pPr>
+        <w:spacing w:beforeLines="0" w:afterLines="0"/>
+        <w:jc w:val="left"/>
+        <w:rPr>
+          <w:rFonts w:hint="default" w:ascii="Consolas" w:hAnsi="Consolas" w:eastAsia="Consolas"/>
+          <w:color w:val="auto"/>
+          <w:sz w:val="19"/>
+        </w:rPr>
+      </w:pPr>
+      <w:r>
+        <w:rPr>
+          <w:rFonts w:hint="default" w:ascii="Consolas" w:hAnsi="Consolas" w:eastAsia="Consolas"/>
+          <w:color w:val="auto"/>
+          <w:sz w:val="19"/>
+        </w:rPr>
+        <w:t xml:space="preserve">                Console.Write(i + " ");</w:t>
+      </w:r>
+    </w:p>
+    <w:p>
+      <w:pPr>
+        <w:spacing w:beforeLines="0" w:afterLines="0"/>
+        <w:jc w:val="left"/>
+        <w:rPr>
+          <w:rFonts w:hint="default" w:ascii="Consolas" w:hAnsi="Consolas" w:eastAsia="Consolas"/>
+          <w:color w:val="auto"/>
+          <w:sz w:val="19"/>
+        </w:rPr>
+      </w:pPr>
+    </w:p>
+    <w:p>
+      <w:pPr>
+        <w:spacing w:beforeLines="0" w:afterLines="0"/>
+        <w:jc w:val="left"/>
+        <w:rPr>
+          <w:rFonts w:hint="default" w:ascii="Consolas" w:hAnsi="Consolas" w:eastAsia="Consolas"/>
+          <w:color w:val="auto"/>
+          <w:sz w:val="19"/>
+        </w:rPr>
+      </w:pPr>
+      <w:r>
+        <w:rPr>
+          <w:rFonts w:hint="default" w:ascii="Consolas" w:hAnsi="Consolas" w:eastAsia="Consolas"/>
+          <w:color w:val="auto"/>
           <w:sz w:val="19"/>
         </w:rPr>
         <w:t xml:space="preserve">            Console.ReadKey();</w:t>
@@ -3802,14 +3631,14 @@
         <w:textAlignment w:val="auto"/>
         <w:rPr>
           <w:rFonts w:hint="default" w:ascii="Consolas" w:hAnsi="Consolas" w:eastAsia="Consolas"/>
-          <w:color w:val="000000"/>
-          <w:sz w:val="19"/>
-        </w:rPr>
-      </w:pPr>
-      <w:r>
-        <w:rPr>
-          <w:rFonts w:hint="default" w:ascii="Consolas" w:hAnsi="Consolas" w:eastAsia="Consolas"/>
-          <w:color w:val="000000"/>
+          <w:color w:val="auto"/>
+          <w:sz w:val="19"/>
+        </w:rPr>
+      </w:pPr>
+      <w:r>
+        <w:rPr>
+          <w:rFonts w:hint="default" w:ascii="Consolas" w:hAnsi="Consolas" w:eastAsia="Consolas"/>
+          <w:color w:val="auto"/>
           <w:sz w:val="19"/>
         </w:rPr>
         <w:t xml:space="preserve">        }</w:t>

</xml_diff>